<commit_message>
added post hoc test for kruskall wallis test
</commit_message>
<xml_diff>
--- a/hypothesis tests - brand vs calories.docx
+++ b/hypothesis tests - brand vs calories.docx
@@ -63,12 +63,6 @@
         <w:gridCol w:w="1000"/>
       </w:tblGrid>
       <w:tr>
-        <w:tblPrEx>
-          <w:tblCellMar>
-            <w:top w:w="0" w:type="dxa"/>
-            <w:bottom w:w="0" w:type="dxa"/>
-          </w:tblCellMar>
-        </w:tblPrEx>
         <w:trPr>
           <w:cantSplit/>
           <w:jc w:val="center"/>
@@ -115,12 +109,6 @@
         </w:tc>
       </w:tr>
       <w:tr>
-        <w:tblPrEx>
-          <w:tblCellMar>
-            <w:top w:w="0" w:type="dxa"/>
-            <w:bottom w:w="0" w:type="dxa"/>
-          </w:tblCellMar>
-        </w:tblPrEx>
         <w:trPr>
           <w:cantSplit/>
           <w:jc w:val="center"/>
@@ -278,12 +266,6 @@
         </w:tc>
       </w:tr>
       <w:tr>
-        <w:tblPrEx>
-          <w:tblCellMar>
-            <w:top w:w="0" w:type="dxa"/>
-            <w:bottom w:w="0" w:type="dxa"/>
-          </w:tblCellMar>
-        </w:tblPrEx>
         <w:trPr>
           <w:cantSplit/>
           <w:jc w:val="center"/>
@@ -547,12 +529,6 @@
         </w:tc>
       </w:tr>
       <w:tr>
-        <w:tblPrEx>
-          <w:tblCellMar>
-            <w:top w:w="0" w:type="dxa"/>
-            <w:bottom w:w="0" w:type="dxa"/>
-          </w:tblCellMar>
-        </w:tblPrEx>
         <w:trPr>
           <w:cantSplit/>
           <w:jc w:val="center"/>
@@ -852,12 +828,6 @@
         </w:tc>
       </w:tr>
       <w:tr>
-        <w:tblPrEx>
-          <w:tblCellMar>
-            <w:top w:w="0" w:type="dxa"/>
-            <w:bottom w:w="0" w:type="dxa"/>
-          </w:tblCellMar>
-        </w:tblPrEx>
         <w:trPr>
           <w:cantSplit/>
           <w:jc w:val="center"/>
@@ -1149,12 +1119,6 @@
         </w:tc>
       </w:tr>
       <w:tr>
-        <w:tblPrEx>
-          <w:tblCellMar>
-            <w:top w:w="0" w:type="dxa"/>
-            <w:bottom w:w="0" w:type="dxa"/>
-          </w:tblCellMar>
-        </w:tblPrEx>
         <w:trPr>
           <w:cantSplit/>
           <w:jc w:val="center"/>
@@ -1444,12 +1408,6 @@
         </w:tc>
       </w:tr>
       <w:tr>
-        <w:tblPrEx>
-          <w:tblCellMar>
-            <w:top w:w="0" w:type="dxa"/>
-            <w:bottom w:w="0" w:type="dxa"/>
-          </w:tblCellMar>
-        </w:tblPrEx>
         <w:trPr>
           <w:cantSplit/>
           <w:jc w:val="center"/>
@@ -1749,12 +1707,6 @@
         </w:tc>
       </w:tr>
       <w:tr>
-        <w:tblPrEx>
-          <w:tblCellMar>
-            <w:top w:w="0" w:type="dxa"/>
-            <w:bottom w:w="0" w:type="dxa"/>
-          </w:tblCellMar>
-        </w:tblPrEx>
         <w:trPr>
           <w:cantSplit/>
           <w:jc w:val="center"/>
@@ -2044,12 +1996,6 @@
         </w:tc>
       </w:tr>
       <w:tr>
-        <w:tblPrEx>
-          <w:tblCellMar>
-            <w:top w:w="0" w:type="dxa"/>
-            <w:bottom w:w="0" w:type="dxa"/>
-          </w:tblCellMar>
-        </w:tblPrEx>
         <w:trPr>
           <w:cantSplit/>
           <w:jc w:val="center"/>
@@ -2339,12 +2285,6 @@
         </w:tc>
       </w:tr>
       <w:tr>
-        <w:tblPrEx>
-          <w:tblCellMar>
-            <w:top w:w="0" w:type="dxa"/>
-            <w:bottom w:w="0" w:type="dxa"/>
-          </w:tblCellMar>
-        </w:tblPrEx>
         <w:trPr>
           <w:cantSplit/>
           <w:jc w:val="center"/>
@@ -2388,12 +2328,6 @@
         </w:tc>
       </w:tr>
       <w:tr>
-        <w:tblPrEx>
-          <w:tblCellMar>
-            <w:top w:w="0" w:type="dxa"/>
-            <w:bottom w:w="0" w:type="dxa"/>
-          </w:tblCellMar>
-        </w:tblPrEx>
         <w:trPr>
           <w:cantSplit/>
           <w:jc w:val="center"/>
@@ -2708,12 +2642,6 @@
         <w:gridCol w:w="1017"/>
       </w:tblGrid>
       <w:tr>
-        <w:tblPrEx>
-          <w:tblCellMar>
-            <w:top w:w="0" w:type="dxa"/>
-            <w:bottom w:w="0" w:type="dxa"/>
-          </w:tblCellMar>
-        </w:tblPrEx>
         <w:trPr>
           <w:cantSplit/>
           <w:jc w:val="center"/>
@@ -2760,12 +2688,6 @@
         </w:tc>
       </w:tr>
       <w:tr>
-        <w:tblPrEx>
-          <w:tblCellMar>
-            <w:top w:w="0" w:type="dxa"/>
-            <w:bottom w:w="0" w:type="dxa"/>
-          </w:tblCellMar>
-        </w:tblPrEx>
         <w:trPr>
           <w:cantSplit/>
           <w:jc w:val="center"/>
@@ -2810,12 +2732,6 @@
         </w:tc>
       </w:tr>
       <w:tr>
-        <w:tblPrEx>
-          <w:tblCellMar>
-            <w:top w:w="0" w:type="dxa"/>
-            <w:bottom w:w="0" w:type="dxa"/>
-          </w:tblCellMar>
-        </w:tblPrEx>
         <w:trPr>
           <w:cantSplit/>
           <w:jc w:val="center"/>
@@ -2975,12 +2891,6 @@
         </w:tc>
       </w:tr>
       <w:tr>
-        <w:tblPrEx>
-          <w:tblCellMar>
-            <w:top w:w="0" w:type="dxa"/>
-            <w:bottom w:w="0" w:type="dxa"/>
-          </w:tblCellMar>
-        </w:tblPrEx>
         <w:trPr>
           <w:cantSplit/>
           <w:jc w:val="center"/>
@@ -3294,12 +3204,6 @@
         <w:gridCol w:w="1000"/>
       </w:tblGrid>
       <w:tr>
-        <w:tblPrEx>
-          <w:tblCellMar>
-            <w:top w:w="0" w:type="dxa"/>
-            <w:bottom w:w="0" w:type="dxa"/>
-          </w:tblCellMar>
-        </w:tblPrEx>
         <w:trPr>
           <w:cantSplit/>
           <w:jc w:val="center"/>
@@ -3371,12 +3275,6 @@
         </w:tc>
       </w:tr>
       <w:tr>
-        <w:tblPrEx>
-          <w:tblCellMar>
-            <w:top w:w="0" w:type="dxa"/>
-            <w:bottom w:w="0" w:type="dxa"/>
-          </w:tblCellMar>
-        </w:tblPrEx>
         <w:trPr>
           <w:cantSplit/>
           <w:jc w:val="center"/>
@@ -3447,12 +3345,6 @@
         </w:tc>
       </w:tr>
       <w:tr>
-        <w:tblPrEx>
-          <w:tblCellMar>
-            <w:top w:w="0" w:type="dxa"/>
-            <w:bottom w:w="0" w:type="dxa"/>
-          </w:tblCellMar>
-        </w:tblPrEx>
         <w:trPr>
           <w:cantSplit/>
           <w:jc w:val="center"/>
@@ -3534,12 +3426,6 @@
         </w:tc>
       </w:tr>
       <w:tr>
-        <w:tblPrEx>
-          <w:tblCellMar>
-            <w:top w:w="0" w:type="dxa"/>
-            <w:bottom w:w="0" w:type="dxa"/>
-          </w:tblCellMar>
-        </w:tblPrEx>
         <w:trPr>
           <w:cantSplit/>
           <w:jc w:val="center"/>
@@ -3623,12 +3509,6 @@
         </w:tc>
       </w:tr>
       <w:tr>
-        <w:tblPrEx>
-          <w:tblCellMar>
-            <w:top w:w="0" w:type="dxa"/>
-            <w:bottom w:w="0" w:type="dxa"/>
-          </w:tblCellMar>
-        </w:tblPrEx>
         <w:trPr>
           <w:cantSplit/>
           <w:jc w:val="center"/>
@@ -3721,12 +3601,6 @@
         </w:tc>
       </w:tr>
       <w:tr>
-        <w:tblPrEx>
-          <w:tblCellMar>
-            <w:top w:w="0" w:type="dxa"/>
-            <w:bottom w:w="0" w:type="dxa"/>
-          </w:tblCellMar>
-        </w:tblPrEx>
         <w:trPr>
           <w:cantSplit/>
           <w:jc w:val="center"/>
@@ -3790,12 +3664,6 @@
         </w:tc>
       </w:tr>
       <w:tr>
-        <w:tblPrEx>
-          <w:tblCellMar>
-            <w:top w:w="0" w:type="dxa"/>
-            <w:bottom w:w="0" w:type="dxa"/>
-          </w:tblCellMar>
-        </w:tblPrEx>
         <w:trPr>
           <w:cantSplit/>
           <w:jc w:val="center"/>
@@ -3858,31 +3726,7 @@
         <w:jc w:val="both"/>
       </w:pPr>
       <w:r>
-        <w:t>Since the p-</w:t>
-      </w:r>
-      <w:r>
-        <w:t>value is 0.</w:t>
-      </w:r>
-      <w:r>
-        <w:t>024</w:t>
-      </w:r>
-      <w:r>
-        <w:t xml:space="preserve">, which is </w:t>
-      </w:r>
-      <w:r>
-        <w:t>less</w:t>
-      </w:r>
-      <w:r>
-        <w:t xml:space="preserve"> than </w:t>
-      </w:r>
-      <w:r>
-        <w:t xml:space="preserve">the level of significance, </w:t>
-      </w:r>
-      <w:r>
-        <w:t xml:space="preserve">0.05, </w:t>
-      </w:r>
-      <w:r>
-        <w:t>H</w:t>
+        <w:t>Since the p-value is 0.024, which is less than the level of significance, 0.05, H</w:t>
       </w:r>
       <w:r>
         <w:rPr>
@@ -3911,13 +3755,17 @@
       <w:r>
         <w:t xml:space="preserve"> Post hoc tests can </w:t>
       </w:r>
-      <w:proofErr w:type="spellStart"/>
-      <w:r>
-        <w:t>than</w:t>
-      </w:r>
-      <w:proofErr w:type="spellEnd"/>
+      <w:r>
+        <w:t>then</w:t>
+      </w:r>
       <w:r>
         <w:t xml:space="preserve"> be applied to</w:t>
+      </w:r>
+      <w:r>
+        <w:t xml:space="preserve"> test</w:t>
+      </w:r>
+      <w:r>
+        <w:t xml:space="preserve"> which means are actually significantly different.</w:t>
       </w:r>
     </w:p>
     <w:p>
@@ -3925,13 +3773,304 @@
         <w:spacing w:line="360" w:lineRule="auto"/>
         <w:jc w:val="both"/>
       </w:pPr>
+    </w:p>
+    <w:p>
+      <w:pPr>
+        <w:spacing w:line="360" w:lineRule="auto"/>
+        <w:jc w:val="both"/>
+      </w:pPr>
+    </w:p>
+    <w:p>
+      <w:pPr>
+        <w:spacing w:line="360" w:lineRule="auto"/>
+        <w:jc w:val="both"/>
+      </w:pPr>
+    </w:p>
+    <w:p>
+      <w:pPr>
+        <w:spacing w:line="360" w:lineRule="auto"/>
+        <w:jc w:val="both"/>
+      </w:pPr>
+    </w:p>
+    <w:p>
+      <w:pPr>
+        <w:spacing w:line="360" w:lineRule="auto"/>
+        <w:jc w:val="both"/>
+      </w:pPr>
+    </w:p>
+    <w:p>
+      <w:pPr>
+        <w:spacing w:line="360" w:lineRule="auto"/>
+        <w:jc w:val="both"/>
+      </w:pPr>
+    </w:p>
+    <w:p>
+      <w:pPr>
+        <w:spacing w:line="360" w:lineRule="auto"/>
+        <w:jc w:val="both"/>
+      </w:pPr>
+    </w:p>
+    <w:p>
+      <w:pPr>
+        <w:spacing w:line="360" w:lineRule="auto"/>
+        <w:jc w:val="both"/>
+      </w:pPr>
+    </w:p>
+    <w:p>
+      <w:pPr>
+        <w:spacing w:line="360" w:lineRule="auto"/>
+        <w:jc w:val="both"/>
+      </w:pPr>
+    </w:p>
+    <w:p>
+      <w:pPr>
+        <w:spacing w:line="360" w:lineRule="auto"/>
+        <w:jc w:val="both"/>
+      </w:pPr>
+    </w:p>
+    <w:p>
+      <w:pPr>
+        <w:spacing w:line="360" w:lineRule="auto"/>
+        <w:jc w:val="both"/>
+      </w:pPr>
+    </w:p>
+    <w:p>
+      <w:pPr>
+        <w:spacing w:line="360" w:lineRule="auto"/>
+        <w:jc w:val="both"/>
+      </w:pPr>
+    </w:p>
+    <w:p>
+      <w:pPr>
+        <w:spacing w:line="360" w:lineRule="auto"/>
+        <w:jc w:val="both"/>
+      </w:pPr>
+    </w:p>
+    <w:p>
+      <w:pPr>
+        <w:spacing w:line="360" w:lineRule="auto"/>
+        <w:jc w:val="both"/>
+      </w:pPr>
+    </w:p>
+    <w:p>
+      <w:pPr>
+        <w:spacing w:line="360" w:lineRule="auto"/>
+        <w:jc w:val="both"/>
+        <w:rPr>
+          <w:sz w:val="24"/>
+          <w:u w:val="single"/>
+        </w:rPr>
+      </w:pPr>
+      <w:r>
+        <w:rPr>
+          <w:sz w:val="24"/>
+          <w:u w:val="single"/>
+        </w:rPr>
+        <w:lastRenderedPageBreak/>
+        <w:t xml:space="preserve">Post-hoc </w:t>
+      </w:r>
+      <w:proofErr w:type="spellStart"/>
+      <w:r>
+        <w:rPr>
+          <w:sz w:val="24"/>
+          <w:u w:val="single"/>
+        </w:rPr>
+        <w:t>Bonferroni</w:t>
+      </w:r>
+      <w:proofErr w:type="spellEnd"/>
+      <w:r>
+        <w:rPr>
+          <w:sz w:val="24"/>
+          <w:u w:val="single"/>
+        </w:rPr>
+        <w:t xml:space="preserve"> procedure to the </w:t>
+      </w:r>
+      <w:proofErr w:type="spellStart"/>
+      <w:r>
+        <w:rPr>
+          <w:sz w:val="24"/>
+          <w:u w:val="single"/>
+        </w:rPr>
+        <w:t>Kruskal</w:t>
+      </w:r>
+      <w:proofErr w:type="spellEnd"/>
+      <w:r>
+        <w:rPr>
+          <w:sz w:val="24"/>
+          <w:u w:val="single"/>
+        </w:rPr>
+        <w:t xml:space="preserve">-Wallis test </w:t>
+      </w:r>
+    </w:p>
+    <w:p>
+      <w:pPr>
+        <w:autoSpaceDE w:val="0"/>
+        <w:autoSpaceDN w:val="0"/>
+        <w:adjustRightInd w:val="0"/>
+        <w:spacing w:after="0" w:line="240" w:lineRule="auto"/>
+        <w:jc w:val="center"/>
+        <w:rPr>
+          <w:rFonts w:ascii="Times New Roman" w:hAnsi="Times New Roman" w:cs="Times New Roman"/>
+          <w:sz w:val="24"/>
+          <w:szCs w:val="24"/>
+        </w:rPr>
+      </w:pPr>
+      <w:r>
+        <w:rPr>
+          <w:rFonts w:ascii="Times New Roman" w:hAnsi="Times New Roman" w:cs="Times New Roman"/>
+          <w:noProof/>
+          <w:sz w:val="24"/>
+          <w:szCs w:val="24"/>
+          <w:lang w:eastAsia="en-GB"/>
+        </w:rPr>
+        <w:drawing>
+          <wp:inline distT="0" distB="0" distL="0" distR="0">
+            <wp:extent cx="3162300" cy="1047750"/>
+            <wp:effectExtent l="19050" t="0" r="0" b="0"/>
+            <wp:docPr id="1" name="Picture 1"/>
+            <wp:cNvGraphicFramePr>
+              <a:graphicFrameLocks xmlns:a="http://schemas.openxmlformats.org/drawingml/2006/main" noChangeAspect="1"/>
+            </wp:cNvGraphicFramePr>
+            <a:graphic xmlns:a="http://schemas.openxmlformats.org/drawingml/2006/main">
+              <a:graphicData uri="http://schemas.openxmlformats.org/drawingml/2006/picture">
+                <pic:pic xmlns:pic="http://schemas.openxmlformats.org/drawingml/2006/picture">
+                  <pic:nvPicPr>
+                    <pic:cNvPr id="0" name="Picture 1"/>
+                    <pic:cNvPicPr>
+                      <a:picLocks noChangeAspect="1" noChangeArrowheads="1"/>
+                    </pic:cNvPicPr>
+                  </pic:nvPicPr>
+                  <pic:blipFill>
+                    <a:blip r:embed="rId7" cstate="print"/>
+                    <a:srcRect l="4404" t="13200" r="4220" b="20800"/>
+                    <a:stretch>
+                      <a:fillRect/>
+                    </a:stretch>
+                  </pic:blipFill>
+                  <pic:spPr bwMode="auto">
+                    <a:xfrm>
+                      <a:off x="0" y="0"/>
+                      <a:ext cx="3162300" cy="1047750"/>
+                    </a:xfrm>
+                    <a:prstGeom prst="rect">
+                      <a:avLst/>
+                    </a:prstGeom>
+                    <a:noFill/>
+                    <a:ln w="9525">
+                      <a:noFill/>
+                      <a:miter lim="800000"/>
+                      <a:headEnd/>
+                      <a:tailEnd/>
+                    </a:ln>
+                  </pic:spPr>
+                </pic:pic>
+              </a:graphicData>
+            </a:graphic>
+          </wp:inline>
+        </w:drawing>
+      </w:r>
+    </w:p>
+    <w:p>
+      <w:pPr>
+        <w:autoSpaceDE w:val="0"/>
+        <w:autoSpaceDN w:val="0"/>
+        <w:adjustRightInd w:val="0"/>
+        <w:spacing w:after="0" w:line="240" w:lineRule="auto"/>
+        <w:jc w:val="center"/>
+        <w:rPr>
+          <w:rFonts w:ascii="Times New Roman" w:hAnsi="Times New Roman" w:cs="Times New Roman"/>
+          <w:sz w:val="24"/>
+          <w:szCs w:val="24"/>
+        </w:rPr>
+      </w:pPr>
+    </w:p>
+    <w:p>
+      <w:pPr>
+        <w:jc w:val="center"/>
+      </w:pPr>
+      <w:r>
+        <w:drawing>
+          <wp:inline distT="0" distB="0" distL="0" distR="0">
+            <wp:extent cx="3554572" cy="6951785"/>
+            <wp:effectExtent l="19050" t="0" r="7778" b="0"/>
+            <wp:docPr id="2" name="Picture 4" descr="C:\Users\Owner\AppData\Local\Temp\temp8688748008273623605.emf"/>
+            <wp:cNvGraphicFramePr>
+              <a:graphicFrameLocks xmlns:a="http://schemas.openxmlformats.org/drawingml/2006/main" noChangeAspect="1"/>
+            </wp:cNvGraphicFramePr>
+            <a:graphic xmlns:a="http://schemas.openxmlformats.org/drawingml/2006/main">
+              <a:graphicData uri="http://schemas.openxmlformats.org/drawingml/2006/picture">
+                <pic:pic xmlns:pic="http://schemas.openxmlformats.org/drawingml/2006/picture">
+                  <pic:nvPicPr>
+                    <pic:cNvPr id="0" name="Picture 4" descr="C:\Users\Owner\AppData\Local\Temp\temp8688748008273623605.emf"/>
+                    <pic:cNvPicPr>
+                      <a:picLocks noChangeAspect="1" noChangeArrowheads="1"/>
+                    </pic:cNvPicPr>
+                  </pic:nvPicPr>
+                  <pic:blipFill>
+                    <a:blip r:embed="rId8" cstate="print"/>
+                    <a:srcRect l="2327" t="1983" r="22302" b="20772"/>
+                    <a:stretch>
+                      <a:fillRect/>
+                    </a:stretch>
+                  </pic:blipFill>
+                  <pic:spPr bwMode="auto">
+                    <a:xfrm>
+                      <a:off x="0" y="0"/>
+                      <a:ext cx="3554781" cy="6952194"/>
+                    </a:xfrm>
+                    <a:prstGeom prst="rect">
+                      <a:avLst/>
+                    </a:prstGeom>
+                    <a:noFill/>
+                    <a:ln w="9525">
+                      <a:noFill/>
+                      <a:miter lim="800000"/>
+                      <a:headEnd/>
+                      <a:tailEnd/>
+                    </a:ln>
+                  </pic:spPr>
+                </pic:pic>
+              </a:graphicData>
+            </a:graphic>
+          </wp:inline>
+        </w:drawing>
+      </w:r>
+    </w:p>
+    <w:p>
+      <w:pPr>
+        <w:autoSpaceDE w:val="0"/>
+        <w:autoSpaceDN w:val="0"/>
+        <w:adjustRightInd w:val="0"/>
+        <w:spacing w:after="0" w:line="240" w:lineRule="auto"/>
+        <w:jc w:val="both"/>
+      </w:pPr>
+      <w:r>
+        <w:lastRenderedPageBreak/>
+        <w:t xml:space="preserve">It can be seen that after the </w:t>
+      </w:r>
+      <w:proofErr w:type="spellStart"/>
+      <w:r>
+        <w:t>Bonferroni</w:t>
+      </w:r>
+      <w:proofErr w:type="spellEnd"/>
+      <w:r>
+        <w:t xml:space="preserve"> p-value adjustment, only three of the manufacturers are still significantly different from each other. This means that </w:t>
+      </w:r>
       <w:proofErr w:type="gramStart"/>
       <w:r>
-        <w:t>tests</w:t>
+        <w:t>at 0.05 level of significance,</w:t>
       </w:r>
       <w:proofErr w:type="gramEnd"/>
       <w:r>
-        <w:t xml:space="preserve"> which means are actually significantly different.</w:t>
+        <w:t xml:space="preserve"> “Nabisco”-“</w:t>
+      </w:r>
+      <w:proofErr w:type="spellStart"/>
+      <w:r>
+        <w:t>Kellogs</w:t>
+      </w:r>
+      <w:proofErr w:type="spellEnd"/>
+      <w:r>
+        <w:t>” and “Nabisco”-“General Mills” pertain to a distinct homogenous group. The rest of the manufacturers are similar to one another since their p-value is greater than 0.05.</w:t>
       </w:r>
     </w:p>
     <w:sectPr>
@@ -3942,6 +4081,56 @@
     </w:sectPr>
   </w:body>
 </w:document>
+</file>
+
+<file path=word/endnotes.xml><?xml version="1.0" encoding="utf-8"?>
+<w:endnotes xmlns:ve="http://schemas.openxmlformats.org/markup-compatibility/2006" xmlns:o="urn:schemas-microsoft-com:office:office" xmlns:r="http://schemas.openxmlformats.org/officeDocument/2006/relationships" xmlns:m="http://schemas.openxmlformats.org/officeDocument/2006/math" xmlns:v="urn:schemas-microsoft-com:vml" xmlns:wp="http://schemas.openxmlformats.org/drawingml/2006/wordprocessingDrawing" xmlns:w10="urn:schemas-microsoft-com:office:word" xmlns:w="http://schemas.openxmlformats.org/wordprocessingml/2006/main" xmlns:wne="http://schemas.microsoft.com/office/word/2006/wordml">
+  <w:endnote w:type="separator" w:id="-1">
+    <w:p>
+      <w:pPr>
+        <w:spacing w:after="0" w:line="240" w:lineRule="auto"/>
+      </w:pPr>
+      <w:r>
+        <w:separator/>
+      </w:r>
+    </w:p>
+  </w:endnote>
+  <w:endnote w:type="continuationSeparator" w:id="0">
+    <w:p>
+      <w:pPr>
+        <w:spacing w:after="0" w:line="240" w:lineRule="auto"/>
+      </w:pPr>
+      <w:r>
+        <w:continuationSeparator/>
+      </w:r>
+    </w:p>
+  </w:endnote>
+</w:endnotes>
+</file>
+
+<file path=word/footnotes.xml><?xml version="1.0" encoding="utf-8"?>
+<w:footnotes xmlns:ve="http://schemas.openxmlformats.org/markup-compatibility/2006" xmlns:o="urn:schemas-microsoft-com:office:office" xmlns:r="http://schemas.openxmlformats.org/officeDocument/2006/relationships" xmlns:m="http://schemas.openxmlformats.org/officeDocument/2006/math" xmlns:v="urn:schemas-microsoft-com:vml" xmlns:wp="http://schemas.openxmlformats.org/drawingml/2006/wordprocessingDrawing" xmlns:w10="urn:schemas-microsoft-com:office:word" xmlns:w="http://schemas.openxmlformats.org/wordprocessingml/2006/main" xmlns:wne="http://schemas.microsoft.com/office/word/2006/wordml">
+  <w:footnote w:type="separator" w:id="-1">
+    <w:p>
+      <w:pPr>
+        <w:spacing w:after="0" w:line="240" w:lineRule="auto"/>
+      </w:pPr>
+      <w:r>
+        <w:separator/>
+      </w:r>
+    </w:p>
+  </w:footnote>
+  <w:footnote w:type="continuationSeparator" w:id="0">
+    <w:p>
+      <w:pPr>
+        <w:spacing w:after="0" w:line="240" w:lineRule="auto"/>
+      </w:pPr>
+      <w:r>
+        <w:continuationSeparator/>
+      </w:r>
+    </w:p>
+  </w:footnote>
+</w:footnotes>
 </file>
 
 <file path=word/numbering.xml><?xml version="1.0" encoding="utf-8"?>
@@ -4229,6 +4418,7 @@
   <w:style w:type="character" w:default="1" w:styleId="DefaultParagraphFont">
     <w:name w:val="Default Paragraph Font"/>
     <w:uiPriority w:val="1"/>
+    <w:semiHidden/>
     <w:unhideWhenUsed/>
   </w:style>
   <w:style w:type="table" w:default="1" w:styleId="TableNormal">
@@ -4263,6 +4453,84 @@
       <w:ind w:left="720"/>
       <w:contextualSpacing/>
     </w:pPr>
+  </w:style>
+  <w:style w:type="paragraph" w:styleId="BalloonText">
+    <w:name w:val="Balloon Text"/>
+    <w:basedOn w:val="Normal"/>
+    <w:link w:val="BalloonTextChar"/>
+    <w:uiPriority w:val="99"/>
+    <w:semiHidden/>
+    <w:unhideWhenUsed/>
+    <w:rsid w:val="00BA3EFD"/>
+    <w:pPr>
+      <w:spacing w:after="0" w:line="240" w:lineRule="auto"/>
+    </w:pPr>
+    <w:rPr>
+      <w:rFonts w:ascii="Tahoma" w:hAnsi="Tahoma" w:cs="Tahoma"/>
+      <w:sz w:val="16"/>
+      <w:szCs w:val="16"/>
+    </w:rPr>
+  </w:style>
+  <w:style w:type="character" w:customStyle="1" w:styleId="BalloonTextChar">
+    <w:name w:val="Balloon Text Char"/>
+    <w:basedOn w:val="DefaultParagraphFont"/>
+    <w:link w:val="BalloonText"/>
+    <w:uiPriority w:val="99"/>
+    <w:semiHidden/>
+    <w:rsid w:val="00BA3EFD"/>
+    <w:rPr>
+      <w:rFonts w:ascii="Tahoma" w:hAnsi="Tahoma" w:cs="Tahoma"/>
+      <w:sz w:val="16"/>
+      <w:szCs w:val="16"/>
+    </w:rPr>
+  </w:style>
+  <w:style w:type="paragraph" w:styleId="Header">
+    <w:name w:val="header"/>
+    <w:basedOn w:val="Normal"/>
+    <w:link w:val="HeaderChar"/>
+    <w:uiPriority w:val="99"/>
+    <w:semiHidden/>
+    <w:unhideWhenUsed/>
+    <w:rsid w:val="005B3620"/>
+    <w:pPr>
+      <w:tabs>
+        <w:tab w:val="center" w:pos="4513"/>
+        <w:tab w:val="right" w:pos="9026"/>
+      </w:tabs>
+      <w:spacing w:after="0" w:line="240" w:lineRule="auto"/>
+    </w:pPr>
+  </w:style>
+  <w:style w:type="character" w:customStyle="1" w:styleId="HeaderChar">
+    <w:name w:val="Header Char"/>
+    <w:basedOn w:val="DefaultParagraphFont"/>
+    <w:link w:val="Header"/>
+    <w:uiPriority w:val="99"/>
+    <w:semiHidden/>
+    <w:rsid w:val="005B3620"/>
+  </w:style>
+  <w:style w:type="paragraph" w:styleId="Footer">
+    <w:name w:val="footer"/>
+    <w:basedOn w:val="Normal"/>
+    <w:link w:val="FooterChar"/>
+    <w:uiPriority w:val="99"/>
+    <w:semiHidden/>
+    <w:unhideWhenUsed/>
+    <w:rsid w:val="005B3620"/>
+    <w:pPr>
+      <w:tabs>
+        <w:tab w:val="center" w:pos="4513"/>
+        <w:tab w:val="right" w:pos="9026"/>
+      </w:tabs>
+      <w:spacing w:after="0" w:line="240" w:lineRule="auto"/>
+    </w:pPr>
+  </w:style>
+  <w:style w:type="character" w:customStyle="1" w:styleId="FooterChar">
+    <w:name w:val="Footer Char"/>
+    <w:basedOn w:val="DefaultParagraphFont"/>
+    <w:link w:val="Footer"/>
+    <w:uiPriority w:val="99"/>
+    <w:semiHidden/>
+    <w:rsid w:val="005B3620"/>
   </w:style>
 </w:styles>
 </file>

</xml_diff>